<commit_message>
Added selenium practice project 4
</commit_message>
<xml_diff>
--- a/Selenium/practice project 3.docx
+++ b/Selenium/practice project 3.docx
@@ -965,7 +965,6 @@
         </w:rPr>
       </w:pPr>
       <w:proofErr w:type="spellStart"/>
-      <w:proofErr w:type="gramStart"/>
       <w:r>
         <w:rPr>
           <w:rFonts w:ascii="Calibri" w:eastAsia="Calibri" w:hAnsi="Calibri" w:cs="Calibri"/>
@@ -976,7 +975,6 @@
         <w:t>driver.findElement</w:t>
       </w:r>
       <w:proofErr w:type="spellEnd"/>
-      <w:proofErr w:type="gramEnd"/>
       <w:r>
         <w:rPr>
           <w:rFonts w:ascii="Calibri" w:eastAsia="Calibri" w:hAnsi="Calibri" w:cs="Calibri"/>
@@ -1033,7 +1031,7 @@
           <w:sz w:val="24"/>
           <w:szCs w:val="24"/>
         </w:rPr>
-        <w:t>name</w:t>
+        <w:t>Italic</w:t>
       </w:r>
       <w:bookmarkStart w:id="0" w:name="_GoBack"/>
       <w:bookmarkEnd w:id="0"/>

</xml_diff>